<commit_message>
Modificacion del documento de prueba
</commit_message>
<xml_diff>
--- a/Documento de prueba.docx
+++ b/Documento de prueba.docx
@@ -10,7 +10,18 @@
     <w:p/>
     <w:p>
       <w:r>
-        <w:t>Esta es una frase de prueba creada por Kevin.</w:t>
+        <w:t>Esta es una frase de prueba creada por Kevin</w:t>
+      </w:r>
+      <w:r>
+        <w:t>, y editada</w:t>
+      </w:r>
+      <w:r>
+        <w:t>.</w:t>
+      </w:r>
+    </w:p>
+    <w:p>
+      <w:r>
+        <w:t>Esta es otra frase para probar el commit</w:t>
       </w:r>
     </w:p>
     <w:p/>

</xml_diff>

<commit_message>
modificar el documento word
</commit_message>
<xml_diff>
--- a/Documento de prueba.docx
+++ b/Documento de prueba.docx
@@ -22,6 +22,16 @@
     <w:p>
       <w:r>
         <w:t>Esta es otra frase para probar el commit</w:t>
+      </w:r>
+    </w:p>
+    <w:p>
+      <w:pPr>
+        <w:rPr>
+          <w:u w:val="single"/>
+        </w:rPr>
+      </w:pPr>
+      <w:r>
+        <w:t>Esta es la frase de prueba creada por Jeiny.</w:t>
       </w:r>
     </w:p>
     <w:p/>

</xml_diff>

<commit_message>
Errores añadidos en el documento word
</commit_message>
<xml_diff>
--- a/Documento de prueba.docx
+++ b/Documento de prueba.docx
@@ -21,7 +21,20 @@
     </w:p>
     <w:p>
       <w:r>
-        <w:t>Esta es otra frase para probar el commit</w:t>
+        <w:t xml:space="preserve">Esta es otra frase para probar el </w:t>
+      </w:r>
+      <w:proofErr w:type="spellStart"/>
+      <w:r>
+        <w:t>commit</w:t>
+      </w:r>
+      <w:proofErr w:type="spellEnd"/>
+    </w:p>
+    <w:p>
+      <w:r>
+        <w:t>Esta es la frase de prueba creada por Jeiny</w:t>
+      </w:r>
+      <w:r>
+        <w:t>.</w:t>
       </w:r>
     </w:p>
     <w:p>
@@ -30,8 +43,43 @@
           <w:u w:val="single"/>
         </w:rPr>
       </w:pPr>
-      <w:r>
-        <w:t>Esta es la frase de prueba creada por Jeiny.</w:t>
+    </w:p>
+    <w:p>
+      <w:r>
+        <w:t>Error 1</w:t>
+      </w:r>
+    </w:p>
+    <w:p/>
+    <w:p/>
+    <w:p/>
+    <w:p/>
+    <w:p>
+      <w:r>
+        <w:t xml:space="preserve">Error raro </w:t>
+      </w:r>
+    </w:p>
+    <w:p/>
+    <w:p/>
+    <w:p/>
+    <w:p/>
+    <w:p/>
+    <w:p>
+      <w:pPr>
+        <w:rPr>
+          <w:u w:val="single"/>
+        </w:rPr>
+      </w:pPr>
+      <w:proofErr w:type="spellStart"/>
+      <w:r>
+        <w:t>Errorrrrrrrr</w:t>
+      </w:r>
+      <w:proofErr w:type="spellEnd"/>
+      <w:r>
+        <w:t xml:space="preserve"> ¡!!!!”!”!!</w:t>
+      </w:r>
+      <w:r>
+        <w:tab/>
+        <w:t>“!</w:t>
       </w:r>
     </w:p>
     <w:p/>

</xml_diff>

<commit_message>
Restaurada version anterior docuemento Word
</commit_message>
<xml_diff>
--- a/Documento de prueba.docx
+++ b/Documento de prueba.docx
@@ -21,20 +21,7 @@
     </w:p>
     <w:p>
       <w:r>
-        <w:t xml:space="preserve">Esta es otra frase para probar el </w:t>
-      </w:r>
-      <w:proofErr w:type="spellStart"/>
-      <w:r>
-        <w:t>commit</w:t>
-      </w:r>
-      <w:proofErr w:type="spellEnd"/>
-    </w:p>
-    <w:p>
-      <w:r>
-        <w:t>Esta es la frase de prueba creada por Jeiny</w:t>
-      </w:r>
-      <w:r>
-        <w:t>.</w:t>
+        <w:t>Esta es otra frase para probar el commit</w:t>
       </w:r>
     </w:p>
     <w:p>
@@ -43,43 +30,8 @@
           <w:u w:val="single"/>
         </w:rPr>
       </w:pPr>
-    </w:p>
-    <w:p>
       <w:r>
-        <w:t>Error 1</w:t>
-      </w:r>
-    </w:p>
-    <w:p/>
-    <w:p/>
-    <w:p/>
-    <w:p/>
-    <w:p>
-      <w:r>
-        <w:t xml:space="preserve">Error raro </w:t>
-      </w:r>
-    </w:p>
-    <w:p/>
-    <w:p/>
-    <w:p/>
-    <w:p/>
-    <w:p/>
-    <w:p>
-      <w:pPr>
-        <w:rPr>
-          <w:u w:val="single"/>
-        </w:rPr>
-      </w:pPr>
-      <w:proofErr w:type="spellStart"/>
-      <w:r>
-        <w:t>Errorrrrrrrr</w:t>
-      </w:r>
-      <w:proofErr w:type="spellEnd"/>
-      <w:r>
-        <w:t xml:space="preserve"> ¡!!!!”!”!!</w:t>
-      </w:r>
-      <w:r>
-        <w:tab/>
-        <w:t>“!</w:t>
+        <w:t>Esta es la frase de prueba creada por Jeiny.</w:t>
       </w:r>
     </w:p>
     <w:p/>

</xml_diff>